<commit_message>
Update Document de Conception.docx
</commit_message>
<xml_diff>
--- a/Livrables/Document de Conception.docx
+++ b/Livrables/Document de Conception.docx
@@ -739,48 +739,118 @@
         <w:ind w:firstLine="708"/>
         <w:jc w:val="both"/>
         <w:rPr>
-          <w:sz w:val="28"/>
-          <w:szCs w:val="28"/>
-        </w:rPr>
-      </w:pPr>
-      <w:r>
-        <w:rPr>
-          <w:rFonts w:ascii="Times New Roman" w:hAnsi="Times New Roman" w:cs="Times New Roman"/>
-          <w:sz w:val="28"/>
-          <w:szCs w:val="28"/>
-        </w:rPr>
-        <w:t xml:space="preserve">Quotidiennement le ministère informe la population sénégalaise </w:t>
-      </w:r>
-      <w:r>
-        <w:rPr>
-          <w:rFonts w:ascii="Times New Roman" w:hAnsi="Times New Roman" w:cs="Times New Roman"/>
-          <w:sz w:val="28"/>
-          <w:szCs w:val="28"/>
-        </w:rPr>
-        <w:t>s</w:t>
-      </w:r>
-      <w:r>
-        <w:rPr>
-          <w:rFonts w:ascii="Times New Roman" w:hAnsi="Times New Roman" w:cs="Times New Roman"/>
-          <w:sz w:val="28"/>
-          <w:szCs w:val="28"/>
-        </w:rPr>
-        <w:t xml:space="preserve"> sur l’état d’avancement,</w:t>
-      </w:r>
-      <w:r>
-        <w:rPr>
-          <w:sz w:val="28"/>
-          <w:szCs w:val="28"/>
-        </w:rPr>
-        <w:t xml:space="preserve"> d’abord </w:t>
-      </w:r>
-      <w:r>
-        <w:rPr>
-          <w:rFonts w:ascii="Times New Roman" w:hAnsi="Times New Roman" w:cs="Times New Roman"/>
-          <w:sz w:val="28"/>
-          <w:szCs w:val="28"/>
-        </w:rPr>
-        <w:t>on va devoir récupérer les fichiers JPEG des communiqués depuis l’API twitter et/ou depuis le site du ministère qu’on a eu à faire avec le module de</w:t>
+          <w:rFonts w:ascii="Times New Roman" w:hAnsi="Times New Roman" w:cs="Times New Roman"/>
+          <w:sz w:val="28"/>
+          <w:szCs w:val="28"/>
+        </w:rPr>
+      </w:pPr>
+      <w:r>
+        <w:rPr>
+          <w:rFonts w:ascii="Times New Roman" w:hAnsi="Times New Roman" w:cs="Times New Roman"/>
+          <w:sz w:val="28"/>
+          <w:szCs w:val="28"/>
+        </w:rPr>
+        <w:t>Quotidiennement le ministère informe la population sénégalaise</w:t>
+      </w:r>
+      <w:r>
+        <w:rPr>
+          <w:rFonts w:ascii="Times New Roman" w:hAnsi="Times New Roman" w:cs="Times New Roman"/>
+          <w:sz w:val="28"/>
+          <w:szCs w:val="28"/>
+        </w:rPr>
+        <w:t xml:space="preserve"> </w:t>
+      </w:r>
+      <w:r>
+        <w:rPr>
+          <w:rFonts w:ascii="Times New Roman" w:hAnsi="Times New Roman" w:cs="Times New Roman"/>
+          <w:sz w:val="28"/>
+          <w:szCs w:val="28"/>
+        </w:rPr>
+        <w:t>sur la</w:t>
+      </w:r>
+      <w:r>
+        <w:rPr>
+          <w:rFonts w:ascii="Times New Roman" w:hAnsi="Times New Roman" w:cs="Times New Roman"/>
+          <w:sz w:val="28"/>
+          <w:szCs w:val="28"/>
+        </w:rPr>
+        <w:t xml:space="preserve"> progression du Covid-19 via un communiqué de presse. Ce dernier est publié sur le site du ministère de la Santé et de l’Action Sociale et sur le compte </w:t>
+      </w:r>
+      <w:r>
+        <w:rPr>
+          <w:rFonts w:ascii="Times New Roman" w:hAnsi="Times New Roman" w:cs="Times New Roman"/>
+          <w:sz w:val="28"/>
+          <w:szCs w:val="28"/>
+        </w:rPr>
+        <w:t>Twitter</w:t>
+      </w:r>
+      <w:r>
+        <w:rPr>
+          <w:rFonts w:ascii="Times New Roman" w:hAnsi="Times New Roman" w:cs="Times New Roman"/>
+          <w:sz w:val="28"/>
+          <w:szCs w:val="28"/>
+        </w:rPr>
+        <w:t xml:space="preserve"> dudit ministère. </w:t>
+      </w:r>
+    </w:p>
+    <w:p>
+      <w:pPr>
+        <w:pStyle w:val="Default"/>
+        <w:spacing w:line="360" w:lineRule="auto"/>
+        <w:ind w:firstLine="708"/>
+        <w:jc w:val="both"/>
+        <w:rPr>
+          <w:sz w:val="28"/>
+          <w:szCs w:val="28"/>
+        </w:rPr>
+      </w:pPr>
+      <w:r>
+        <w:rPr>
+          <w:rFonts w:ascii="Times New Roman" w:hAnsi="Times New Roman" w:cs="Times New Roman"/>
+          <w:sz w:val="28"/>
+          <w:szCs w:val="28"/>
+        </w:rPr>
+        <w:t xml:space="preserve">Dans l’élaboration du projet nous allons récupérer </w:t>
+      </w:r>
+      <w:r>
+        <w:rPr>
+          <w:rFonts w:ascii="Times New Roman" w:hAnsi="Times New Roman" w:cs="Times New Roman"/>
+          <w:sz w:val="28"/>
+          <w:szCs w:val="28"/>
+        </w:rPr>
+        <w:t xml:space="preserve">les fichiers </w:t>
+      </w:r>
+      <w:r>
+        <w:rPr>
+          <w:rFonts w:ascii="Times New Roman" w:hAnsi="Times New Roman" w:cs="Times New Roman"/>
+          <w:sz w:val="28"/>
+          <w:szCs w:val="28"/>
+        </w:rPr>
+        <w:t>PDF</w:t>
+      </w:r>
+      <w:r>
+        <w:rPr>
+          <w:rFonts w:ascii="Times New Roman" w:hAnsi="Times New Roman" w:cs="Times New Roman"/>
+          <w:sz w:val="28"/>
+          <w:szCs w:val="28"/>
+        </w:rPr>
+        <w:t xml:space="preserve"> des communiqués depuis l’API twitter et/ou depuis le site du ministère </w:t>
+      </w:r>
+      <w:r>
+        <w:rPr>
+          <w:rFonts w:ascii="Times New Roman" w:hAnsi="Times New Roman" w:cs="Times New Roman"/>
+          <w:sz w:val="28"/>
+          <w:szCs w:val="28"/>
+        </w:rPr>
+        <w:t xml:space="preserve">pour </w:t>
+      </w:r>
+      <w:r>
+        <w:rPr>
+          <w:rFonts w:ascii="Times New Roman" w:hAnsi="Times New Roman" w:cs="Times New Roman"/>
+          <w:sz w:val="28"/>
+          <w:szCs w:val="28"/>
+        </w:rPr>
+        <w:t>le module de</w:t>
       </w:r>
       <w:r>
         <w:rPr>
@@ -802,7 +872,7 @@
           <w:sz w:val="28"/>
           <w:szCs w:val="28"/>
         </w:rPr>
-        <w:t xml:space="preserve">. En effet à partir de ce module, il y a un traitement en Backend qui se fera c’est-à-dire que les informations récupérer sont extrait des fichiers JPEG ou PDF puis transcrit en Xml puis ces informations Xml récupérer seront stockés sur une API. </w:t>
+        <w:t xml:space="preserve">. </w:t>
       </w:r>
     </w:p>
     <w:p>
@@ -821,7 +891,35 @@
           <w:sz w:val="28"/>
           <w:szCs w:val="28"/>
         </w:rPr>
-        <w:t>Ensuite via l’interface avec le module de DataLoader, on fera une requête spécifique pour l’obtention des données en interrogeant l’API puis stockés les réponses dans la base de données MySQL.</w:t>
+        <w:t>Les fichiers PDF téléchar</w:t>
+      </w:r>
+      <w:r>
+        <w:rPr>
+          <w:sz w:val="28"/>
+          <w:szCs w:val="28"/>
+        </w:rPr>
+        <w:t xml:space="preserve">gés sont traités pour les stocker </w:t>
+      </w:r>
+      <w:r>
+        <w:rPr>
+          <w:sz w:val="28"/>
+          <w:szCs w:val="28"/>
+        </w:rPr>
+        <w:t>dans des fichiers mensuels</w:t>
+      </w:r>
+      <w:r>
+        <w:rPr>
+          <w:sz w:val="28"/>
+          <w:szCs w:val="28"/>
+        </w:rPr>
+        <w:t xml:space="preserve"> au format Json.</w:t>
+      </w:r>
+      <w:r>
+        <w:rPr>
+          <w:sz w:val="28"/>
+          <w:szCs w:val="28"/>
+        </w:rPr>
+        <w:t xml:space="preserve"> </w:t>
       </w:r>
     </w:p>
     <w:p>
@@ -831,17 +929,70 @@
         <w:ind w:firstLine="708"/>
         <w:jc w:val="both"/>
         <w:rPr>
-          <w:rFonts w:ascii="Times New Roman" w:hAnsi="Times New Roman" w:cs="Times New Roman"/>
-          <w:sz w:val="28"/>
-          <w:szCs w:val="28"/>
-        </w:rPr>
-      </w:pPr>
-      <w:r>
-        <w:rPr>
-          <w:sz w:val="28"/>
-          <w:szCs w:val="28"/>
-        </w:rPr>
-        <w:t xml:space="preserve">Et enfin les traitements faits auront lieu au niveau de DataExplorer et de Evolution Analyser en récupérant les données de la base de données SQL puis les traite et les affiches. A partir de l’interface, l’utilisateur peut choisir de </w:t>
+          <w:sz w:val="28"/>
+          <w:szCs w:val="28"/>
+        </w:rPr>
+      </w:pPr>
+      <w:r>
+        <w:rPr>
+          <w:sz w:val="28"/>
+          <w:szCs w:val="28"/>
+        </w:rPr>
+        <w:t xml:space="preserve">Par la suite </w:t>
+      </w:r>
+      <w:r>
+        <w:rPr>
+          <w:sz w:val="28"/>
+          <w:szCs w:val="28"/>
+        </w:rPr>
+        <w:t xml:space="preserve">le module de </w:t>
+      </w:r>
+      <w:r>
+        <w:rPr>
+          <w:sz w:val="28"/>
+          <w:szCs w:val="28"/>
+        </w:rPr>
+        <w:t xml:space="preserve">DataLoader, les données au format Json sont chargées vers </w:t>
+      </w:r>
+      <w:r>
+        <w:rPr>
+          <w:sz w:val="28"/>
+          <w:szCs w:val="28"/>
+        </w:rPr>
+        <w:t xml:space="preserve">un serveur de base de données </w:t>
+      </w:r>
+      <w:r>
+        <w:rPr>
+          <w:sz w:val="28"/>
+          <w:szCs w:val="28"/>
+        </w:rPr>
+        <w:t xml:space="preserve">MySQL. </w:t>
+      </w:r>
+    </w:p>
+    <w:p>
+      <w:pPr>
+        <w:pStyle w:val="Default"/>
+        <w:spacing w:line="360" w:lineRule="auto"/>
+        <w:ind w:firstLine="708"/>
+        <w:jc w:val="both"/>
+        <w:rPr>
+          <w:sz w:val="28"/>
+          <w:szCs w:val="28"/>
+        </w:rPr>
+      </w:pPr>
+      <w:r>
+        <w:rPr>
+          <w:sz w:val="28"/>
+          <w:szCs w:val="28"/>
+        </w:rPr>
+        <w:t>Les modules DataExplorer et Evolution Analyser permettent d’avoir une vue sur l’évolution du COVID-19 au Sénégal. Le premier récupère les données de la base MySQL pour les afficher sur une carte, l’utilisateur a la possibili</w:t>
+      </w:r>
+      <w:r>
+        <w:rPr>
+          <w:sz w:val="28"/>
+          <w:szCs w:val="28"/>
+        </w:rPr>
+        <w:t xml:space="preserve">té de </w:t>
       </w:r>
       <w:r>
         <w:rPr>
@@ -849,7 +1000,14 @@
           <w:szCs w:val="28"/>
         </w:rPr>
         <w:lastRenderedPageBreak/>
-        <w:t>télécharger les fichiers au niveau de DataExplorer en fichier png ou fichier SQL/CSV et au niveau de Evolution Analyser en fichier png ou en fichier texte</w:t>
+        <w:t>télécharger la carte soit au fichier au format PNG ou SQL/CSV</w:t>
+      </w:r>
+      <w:r>
+        <w:rPr>
+          <w:sz w:val="28"/>
+          <w:szCs w:val="28"/>
+        </w:rPr>
+        <w:t xml:space="preserve">. Tandis que l’évolution Analyser permet d’interpréter l’évolution du covid-19 sur un graphe. </w:t>
       </w:r>
     </w:p>
     <w:p>
@@ -1263,111 +1421,47 @@
           <w:sz w:val="28"/>
           <w:szCs w:val="28"/>
         </w:rPr>
-        <w:t>Après avoir cerné les différents enjeux techniques de</w:t>
-      </w:r>
-      <w:r>
-        <w:rPr>
-          <w:rFonts w:ascii="Times New Roman" w:hAnsi="Times New Roman" w:cs="Times New Roman"/>
-          <w:sz w:val="28"/>
-          <w:szCs w:val="28"/>
-        </w:rPr>
-        <w:t xml:space="preserve">s </w:t>
-      </w:r>
-      <w:r>
-        <w:rPr>
-          <w:rFonts w:ascii="Times New Roman" w:hAnsi="Times New Roman" w:cs="Times New Roman"/>
-          <w:sz w:val="28"/>
-          <w:szCs w:val="28"/>
-        </w:rPr>
-        <w:t>architecture</w:t>
-      </w:r>
-      <w:r>
-        <w:rPr>
-          <w:rFonts w:ascii="Times New Roman" w:hAnsi="Times New Roman" w:cs="Times New Roman"/>
-          <w:sz w:val="28"/>
-          <w:szCs w:val="28"/>
-        </w:rPr>
-        <w:t>s</w:t>
-      </w:r>
-      <w:r>
-        <w:rPr>
-          <w:rFonts w:ascii="Times New Roman" w:hAnsi="Times New Roman" w:cs="Times New Roman"/>
-          <w:sz w:val="28"/>
-          <w:szCs w:val="28"/>
-        </w:rPr>
-        <w:t xml:space="preserve">, </w:t>
-      </w:r>
-      <w:r>
-        <w:rPr>
-          <w:rFonts w:ascii="Times New Roman" w:hAnsi="Times New Roman" w:cs="Times New Roman"/>
-          <w:sz w:val="28"/>
-          <w:szCs w:val="28"/>
-        </w:rPr>
-        <w:t xml:space="preserve">nous allons </w:t>
-      </w:r>
-      <w:r>
-        <w:rPr>
-          <w:rFonts w:ascii="Times New Roman" w:hAnsi="Times New Roman" w:cs="Times New Roman"/>
-          <w:sz w:val="28"/>
-          <w:szCs w:val="28"/>
-        </w:rPr>
-        <w:t>définir les tâches qui doivent être exécutées pour la m</w:t>
-      </w:r>
-      <w:r>
-        <w:rPr>
-          <w:rFonts w:ascii="Times New Roman" w:hAnsi="Times New Roman" w:cs="Times New Roman"/>
-          <w:sz w:val="28"/>
-          <w:szCs w:val="28"/>
-        </w:rPr>
-        <w:t xml:space="preserve">ise </w:t>
-      </w:r>
-      <w:r>
-        <w:rPr>
-          <w:rFonts w:ascii="Times New Roman" w:hAnsi="Times New Roman" w:cs="Times New Roman"/>
-          <w:sz w:val="28"/>
-          <w:szCs w:val="28"/>
-        </w:rPr>
-        <w:t>en place</w:t>
-      </w:r>
-      <w:r>
-        <w:rPr>
-          <w:rFonts w:ascii="Times New Roman" w:hAnsi="Times New Roman" w:cs="Times New Roman"/>
-          <w:sz w:val="28"/>
-          <w:szCs w:val="28"/>
-        </w:rPr>
-        <w:t xml:space="preserve"> du système et par qui</w:t>
-      </w:r>
-      <w:r>
-        <w:rPr>
-          <w:rFonts w:ascii="Times New Roman" w:hAnsi="Times New Roman" w:cs="Times New Roman"/>
-          <w:sz w:val="28"/>
-          <w:szCs w:val="28"/>
-        </w:rPr>
-        <w:t xml:space="preserve">. </w:t>
-      </w:r>
-      <w:r>
-        <w:rPr>
-          <w:rFonts w:ascii="Times New Roman" w:hAnsi="Times New Roman" w:cs="Times New Roman"/>
-          <w:sz w:val="28"/>
-          <w:szCs w:val="28"/>
-        </w:rPr>
-        <w:t xml:space="preserve">Puis </w:t>
-      </w:r>
-      <w:r>
-        <w:rPr>
-          <w:rFonts w:ascii="Times New Roman" w:hAnsi="Times New Roman" w:cs="Times New Roman"/>
-          <w:sz w:val="28"/>
-          <w:szCs w:val="28"/>
-        </w:rPr>
-        <w:t>concevoir un premier calendrier pour organiser le déroulement des tâches du projet dans le temps</w:t>
-      </w:r>
-      <w:r>
-        <w:rPr>
-          <w:rFonts w:ascii="Times New Roman" w:hAnsi="Times New Roman" w:cs="Times New Roman"/>
-          <w:sz w:val="28"/>
-          <w:szCs w:val="28"/>
-        </w:rPr>
-        <w:t>.</w:t>
+        <w:t>Pour la réalisation du projet nous nous sommes organisées en équipe de projet</w:t>
+      </w:r>
+      <w:r>
+        <w:rPr>
+          <w:rFonts w:ascii="Times New Roman" w:hAnsi="Times New Roman" w:cs="Times New Roman"/>
+          <w:sz w:val="28"/>
+          <w:szCs w:val="28"/>
+        </w:rPr>
+        <w:t xml:space="preserve">. Par la suite </w:t>
+      </w:r>
+      <w:r>
+        <w:rPr>
+          <w:rFonts w:ascii="Times New Roman" w:hAnsi="Times New Roman" w:cs="Times New Roman"/>
+          <w:sz w:val="28"/>
+          <w:szCs w:val="28"/>
+        </w:rPr>
+        <w:t>différentes</w:t>
+      </w:r>
+      <w:r>
+        <w:rPr>
+          <w:rFonts w:ascii="Times New Roman" w:hAnsi="Times New Roman" w:cs="Times New Roman"/>
+          <w:sz w:val="28"/>
+          <w:szCs w:val="28"/>
+        </w:rPr>
+        <w:t xml:space="preserve"> tâches ont </w:t>
+      </w:r>
+      <w:r>
+        <w:rPr>
+          <w:rFonts w:ascii="Times New Roman" w:hAnsi="Times New Roman" w:cs="Times New Roman"/>
+          <w:sz w:val="28"/>
+          <w:szCs w:val="28"/>
+        </w:rPr>
+        <w:t>étés</w:t>
+      </w:r>
+      <w:r>
+        <w:rPr>
+          <w:rFonts w:ascii="Times New Roman" w:hAnsi="Times New Roman" w:cs="Times New Roman"/>
+          <w:sz w:val="28"/>
+          <w:szCs w:val="28"/>
+        </w:rPr>
+        <w:t xml:space="preserve"> assignées à un binôme dont un est le responsable de la tâche.</w:t>
       </w:r>
     </w:p>
     <w:p>
@@ -1425,6 +1519,50 @@
           <w:szCs w:val="28"/>
         </w:rPr>
       </w:pPr>
+      <w:r>
+        <w:rPr>
+          <w:rFonts w:ascii="Times New Roman" w:hAnsi="Times New Roman" w:cs="Times New Roman"/>
+          <w:b/>
+          <w:bCs/>
+          <w:sz w:val="28"/>
+          <w:szCs w:val="28"/>
+        </w:rPr>
+        <w:drawing>
+          <wp:inline distT="0" distB="0" distL="0" distR="0" wp14:anchorId="399652F3" wp14:editId="6821FE55">
+            <wp:extent cx="5760720" cy="2044065"/>
+            <wp:effectExtent l="0" t="0" r="5080" b="635"/>
+            <wp:docPr id="6" name="Image 6"/>
+            <wp:cNvGraphicFramePr>
+              <a:graphicFrameLocks xmlns:a="http://schemas.openxmlformats.org/drawingml/2006/main" noChangeAspect="1"/>
+            </wp:cNvGraphicFramePr>
+            <a:graphic xmlns:a="http://schemas.openxmlformats.org/drawingml/2006/main">
+              <a:graphicData uri="http://schemas.openxmlformats.org/drawingml/2006/picture">
+                <pic:pic xmlns:pic="http://schemas.openxmlformats.org/drawingml/2006/picture">
+                  <pic:nvPicPr>
+                    <pic:cNvPr id="1" name=""/>
+                    <pic:cNvPicPr/>
+                  </pic:nvPicPr>
+                  <pic:blipFill>
+                    <a:blip r:embed="rId11"/>
+                    <a:stretch>
+                      <a:fillRect/>
+                    </a:stretch>
+                  </pic:blipFill>
+                  <pic:spPr>
+                    <a:xfrm>
+                      <a:off x="0" y="0"/>
+                      <a:ext cx="5760720" cy="2044065"/>
+                    </a:xfrm>
+                    <a:prstGeom prst="rect">
+                      <a:avLst/>
+                    </a:prstGeom>
+                  </pic:spPr>
+                </pic:pic>
+              </a:graphicData>
+            </a:graphic>
+          </wp:inline>
+        </w:drawing>
+      </w:r>
     </w:p>
     <w:p>
       <w:pPr>
@@ -1439,6 +1577,51 @@
           <w:szCs w:val="28"/>
         </w:rPr>
       </w:pPr>
+      <w:r>
+        <w:rPr>
+          <w:rFonts w:ascii="Times New Roman" w:hAnsi="Times New Roman" w:cs="Times New Roman"/>
+          <w:b/>
+          <w:bCs/>
+          <w:sz w:val="28"/>
+          <w:szCs w:val="28"/>
+        </w:rPr>
+        <w:lastRenderedPageBreak/>
+        <w:drawing>
+          <wp:inline distT="0" distB="0" distL="0" distR="0" wp14:anchorId="0D9E4EC1" wp14:editId="2B8E29A7">
+            <wp:extent cx="5760720" cy="1524000"/>
+            <wp:effectExtent l="0" t="0" r="5080" b="0"/>
+            <wp:docPr id="9" name="Image 9"/>
+            <wp:cNvGraphicFramePr>
+              <a:graphicFrameLocks xmlns:a="http://schemas.openxmlformats.org/drawingml/2006/main" noChangeAspect="1"/>
+            </wp:cNvGraphicFramePr>
+            <a:graphic xmlns:a="http://schemas.openxmlformats.org/drawingml/2006/main">
+              <a:graphicData uri="http://schemas.openxmlformats.org/drawingml/2006/picture">
+                <pic:pic xmlns:pic="http://schemas.openxmlformats.org/drawingml/2006/picture">
+                  <pic:nvPicPr>
+                    <pic:cNvPr id="1" name=""/>
+                    <pic:cNvPicPr/>
+                  </pic:nvPicPr>
+                  <pic:blipFill>
+                    <a:blip r:embed="rId12"/>
+                    <a:stretch>
+                      <a:fillRect/>
+                    </a:stretch>
+                  </pic:blipFill>
+                  <pic:spPr>
+                    <a:xfrm>
+                      <a:off x="0" y="0"/>
+                      <a:ext cx="5760720" cy="1524000"/>
+                    </a:xfrm>
+                    <a:prstGeom prst="rect">
+                      <a:avLst/>
+                    </a:prstGeom>
+                  </pic:spPr>
+                </pic:pic>
+              </a:graphicData>
+            </a:graphic>
+          </wp:inline>
+        </w:drawing>
+      </w:r>
     </w:p>
     <w:p>
       <w:pPr>
@@ -1453,6 +1636,50 @@
           <w:szCs w:val="28"/>
         </w:rPr>
       </w:pPr>
+      <w:r>
+        <w:rPr>
+          <w:rFonts w:ascii="Times New Roman" w:hAnsi="Times New Roman" w:cs="Times New Roman"/>
+          <w:b/>
+          <w:bCs/>
+          <w:sz w:val="28"/>
+          <w:szCs w:val="28"/>
+        </w:rPr>
+        <w:drawing>
+          <wp:inline distT="0" distB="0" distL="0" distR="0" wp14:anchorId="757D36E6" wp14:editId="70FEB8B9">
+            <wp:extent cx="5760720" cy="2090420"/>
+            <wp:effectExtent l="0" t="0" r="5080" b="5080"/>
+            <wp:docPr id="16" name="Image 16"/>
+            <wp:cNvGraphicFramePr>
+              <a:graphicFrameLocks xmlns:a="http://schemas.openxmlformats.org/drawingml/2006/main" noChangeAspect="1"/>
+            </wp:cNvGraphicFramePr>
+            <a:graphic xmlns:a="http://schemas.openxmlformats.org/drawingml/2006/main">
+              <a:graphicData uri="http://schemas.openxmlformats.org/drawingml/2006/picture">
+                <pic:pic xmlns:pic="http://schemas.openxmlformats.org/drawingml/2006/picture">
+                  <pic:nvPicPr>
+                    <pic:cNvPr id="1" name=""/>
+                    <pic:cNvPicPr/>
+                  </pic:nvPicPr>
+                  <pic:blipFill>
+                    <a:blip r:embed="rId13"/>
+                    <a:stretch>
+                      <a:fillRect/>
+                    </a:stretch>
+                  </pic:blipFill>
+                  <pic:spPr>
+                    <a:xfrm>
+                      <a:off x="0" y="0"/>
+                      <a:ext cx="5760720" cy="2090420"/>
+                    </a:xfrm>
+                    <a:prstGeom prst="rect">
+                      <a:avLst/>
+                    </a:prstGeom>
+                  </pic:spPr>
+                </pic:pic>
+              </a:graphicData>
+            </a:graphic>
+          </wp:inline>
+        </w:drawing>
+      </w:r>
     </w:p>
     <w:p>
       <w:pPr>
@@ -1467,48 +1694,50 @@
           <w:szCs w:val="28"/>
         </w:rPr>
       </w:pPr>
-    </w:p>
-    <w:p>
-      <w:pPr>
-        <w:pStyle w:val="Paragraphedeliste"/>
-        <w:spacing w:line="360" w:lineRule="auto"/>
-        <w:jc w:val="both"/>
-        <w:rPr>
-          <w:rFonts w:ascii="Times New Roman" w:hAnsi="Times New Roman" w:cs="Times New Roman"/>
-          <w:b/>
-          <w:bCs/>
-          <w:sz w:val="28"/>
-          <w:szCs w:val="28"/>
-        </w:rPr>
-      </w:pPr>
-    </w:p>
-    <w:p>
-      <w:pPr>
-        <w:pStyle w:val="Paragraphedeliste"/>
-        <w:spacing w:line="360" w:lineRule="auto"/>
-        <w:jc w:val="both"/>
-        <w:rPr>
-          <w:rFonts w:ascii="Times New Roman" w:hAnsi="Times New Roman" w:cs="Times New Roman"/>
-          <w:b/>
-          <w:bCs/>
-          <w:sz w:val="28"/>
-          <w:szCs w:val="28"/>
-        </w:rPr>
-      </w:pPr>
-    </w:p>
-    <w:p>
-      <w:pPr>
-        <w:spacing w:line="360" w:lineRule="auto"/>
-        <w:ind w:left="360"/>
-        <w:jc w:val="both"/>
-        <w:rPr>
-          <w:rFonts w:ascii="Times New Roman" w:hAnsi="Times New Roman" w:cs="Times New Roman"/>
-          <w:b/>
-          <w:bCs/>
-          <w:sz w:val="28"/>
-          <w:szCs w:val="28"/>
-        </w:rPr>
-      </w:pPr>
+      <w:r>
+        <w:rPr>
+          <w:rFonts w:ascii="Times New Roman" w:hAnsi="Times New Roman" w:cs="Times New Roman"/>
+          <w:b/>
+          <w:bCs/>
+          <w:sz w:val="28"/>
+          <w:szCs w:val="28"/>
+        </w:rPr>
+        <w:drawing>
+          <wp:inline distT="0" distB="0" distL="0" distR="0" wp14:anchorId="34D11215" wp14:editId="1BFD1D1A">
+            <wp:extent cx="5760720" cy="1458595"/>
+            <wp:effectExtent l="0" t="0" r="5080" b="1905"/>
+            <wp:docPr id="17" name="Image 17"/>
+            <wp:cNvGraphicFramePr>
+              <a:graphicFrameLocks xmlns:a="http://schemas.openxmlformats.org/drawingml/2006/main" noChangeAspect="1"/>
+            </wp:cNvGraphicFramePr>
+            <a:graphic xmlns:a="http://schemas.openxmlformats.org/drawingml/2006/main">
+              <a:graphicData uri="http://schemas.openxmlformats.org/drawingml/2006/picture">
+                <pic:pic xmlns:pic="http://schemas.openxmlformats.org/drawingml/2006/picture">
+                  <pic:nvPicPr>
+                    <pic:cNvPr id="1" name=""/>
+                    <pic:cNvPicPr/>
+                  </pic:nvPicPr>
+                  <pic:blipFill>
+                    <a:blip r:embed="rId14"/>
+                    <a:stretch>
+                      <a:fillRect/>
+                    </a:stretch>
+                  </pic:blipFill>
+                  <pic:spPr>
+                    <a:xfrm>
+                      <a:off x="0" y="0"/>
+                      <a:ext cx="5760720" cy="1458595"/>
+                    </a:xfrm>
+                    <a:prstGeom prst="rect">
+                      <a:avLst/>
+                    </a:prstGeom>
+                  </pic:spPr>
+                </pic:pic>
+              </a:graphicData>
+            </a:graphic>
+          </wp:inline>
+        </w:drawing>
+      </w:r>
     </w:p>
     <w:p>
       <w:pPr>
@@ -1535,7 +1764,6 @@
           <w:sz w:val="28"/>
           <w:szCs w:val="28"/>
         </w:rPr>
-        <w:lastRenderedPageBreak/>
         <w:t>Planning de réalisation individuel</w:t>
       </w:r>
     </w:p>
@@ -1556,532 +1784,65 @@
           <w:sz w:val="28"/>
           <w:szCs w:val="28"/>
         </w:rPr>
-        <w:t xml:space="preserve">Pour </w:t>
-      </w:r>
-      <w:r>
-        <w:rPr>
-          <w:rFonts w:ascii="Times New Roman" w:hAnsi="Times New Roman" w:cs="Times New Roman"/>
-          <w:sz w:val="28"/>
-          <w:szCs w:val="28"/>
-        </w:rPr>
-        <w:t xml:space="preserve">notre planning de réalisation individuel, de nombreuses tâches ont eu à être faite par tout un chacun suivant une bonne démarche. Ce tableau ci-dessous est un aperçu du planning </w:t>
-      </w:r>
-    </w:p>
-    <w:tbl>
-      <w:tblPr>
-        <w:tblStyle w:val="Grilledutableau"/>
-        <w:tblW w:w="0" w:type="auto"/>
-        <w:tblLook w:val="04A0" w:firstRow="1" w:lastRow="0" w:firstColumn="1" w:lastColumn="0" w:noHBand="0" w:noVBand="1"/>
-      </w:tblPr>
-      <w:tblGrid>
-        <w:gridCol w:w="1510"/>
-        <w:gridCol w:w="1510"/>
-        <w:gridCol w:w="1510"/>
-        <w:gridCol w:w="1510"/>
-        <w:gridCol w:w="1511"/>
-        <w:gridCol w:w="1511"/>
-      </w:tblGrid>
-      <w:tr>
-        <w:tc>
-          <w:tcPr>
-            <w:tcW w:w="1510" w:type="dxa"/>
-          </w:tcPr>
-          <w:p>
-            <w:pPr>
-              <w:spacing w:line="360" w:lineRule="auto"/>
-              <w:jc w:val="both"/>
-              <w:rPr>
-                <w:rFonts w:ascii="Times New Roman" w:hAnsi="Times New Roman" w:cs="Times New Roman"/>
-                <w:b/>
-                <w:bCs/>
-                <w:sz w:val="28"/>
-                <w:szCs w:val="28"/>
-              </w:rPr>
-            </w:pPr>
-            <w:r>
-              <w:rPr>
-                <w:rFonts w:ascii="Times New Roman" w:hAnsi="Times New Roman" w:cs="Times New Roman"/>
-                <w:b/>
-                <w:bCs/>
-                <w:sz w:val="28"/>
-                <w:szCs w:val="28"/>
-              </w:rPr>
-              <w:t>Babacar</w:t>
-            </w:r>
-          </w:p>
-        </w:tc>
-        <w:tc>
-          <w:tcPr>
-            <w:tcW w:w="1510" w:type="dxa"/>
-          </w:tcPr>
-          <w:p>
-            <w:pPr>
-              <w:spacing w:line="360" w:lineRule="auto"/>
-              <w:jc w:val="both"/>
-              <w:rPr>
-                <w:rFonts w:ascii="Times New Roman" w:hAnsi="Times New Roman" w:cs="Times New Roman"/>
-                <w:b/>
-                <w:bCs/>
-                <w:sz w:val="28"/>
-                <w:szCs w:val="28"/>
-              </w:rPr>
-            </w:pPr>
-            <w:r>
-              <w:rPr>
-                <w:rFonts w:ascii="Times New Roman" w:hAnsi="Times New Roman" w:cs="Times New Roman"/>
-                <w:b/>
-                <w:bCs/>
-                <w:sz w:val="28"/>
-                <w:szCs w:val="28"/>
-              </w:rPr>
-              <w:t>Khady</w:t>
-            </w:r>
-          </w:p>
-        </w:tc>
-        <w:tc>
-          <w:tcPr>
-            <w:tcW w:w="1510" w:type="dxa"/>
-          </w:tcPr>
-          <w:p>
-            <w:pPr>
-              <w:spacing w:line="360" w:lineRule="auto"/>
-              <w:jc w:val="both"/>
-              <w:rPr>
-                <w:rFonts w:ascii="Times New Roman" w:hAnsi="Times New Roman" w:cs="Times New Roman"/>
-                <w:b/>
-                <w:bCs/>
-                <w:sz w:val="28"/>
-                <w:szCs w:val="28"/>
-              </w:rPr>
-            </w:pPr>
-            <w:r>
-              <w:rPr>
-                <w:rFonts w:ascii="Times New Roman" w:hAnsi="Times New Roman" w:cs="Times New Roman"/>
-                <w:b/>
-                <w:bCs/>
-                <w:sz w:val="28"/>
-                <w:szCs w:val="28"/>
-              </w:rPr>
-              <w:t xml:space="preserve">Charles </w:t>
-            </w:r>
-          </w:p>
-        </w:tc>
-        <w:tc>
-          <w:tcPr>
-            <w:tcW w:w="1510" w:type="dxa"/>
-          </w:tcPr>
-          <w:p>
-            <w:pPr>
-              <w:spacing w:line="360" w:lineRule="auto"/>
-              <w:jc w:val="both"/>
-              <w:rPr>
-                <w:rFonts w:ascii="Times New Roman" w:hAnsi="Times New Roman" w:cs="Times New Roman"/>
-                <w:b/>
-                <w:bCs/>
-                <w:sz w:val="28"/>
-                <w:szCs w:val="28"/>
-              </w:rPr>
-            </w:pPr>
-            <w:r>
-              <w:rPr>
-                <w:rFonts w:ascii="Times New Roman" w:hAnsi="Times New Roman" w:cs="Times New Roman"/>
-                <w:b/>
-                <w:bCs/>
-                <w:sz w:val="28"/>
-                <w:szCs w:val="28"/>
-              </w:rPr>
-              <w:t>Awa</w:t>
-            </w:r>
-          </w:p>
-        </w:tc>
-        <w:tc>
-          <w:tcPr>
-            <w:tcW w:w="1511" w:type="dxa"/>
-          </w:tcPr>
-          <w:p>
-            <w:pPr>
-              <w:spacing w:line="360" w:lineRule="auto"/>
-              <w:jc w:val="both"/>
-              <w:rPr>
-                <w:rFonts w:ascii="Times New Roman" w:hAnsi="Times New Roman" w:cs="Times New Roman"/>
-                <w:b/>
-                <w:bCs/>
-                <w:sz w:val="28"/>
-                <w:szCs w:val="28"/>
-              </w:rPr>
-            </w:pPr>
-            <w:r>
-              <w:rPr>
-                <w:rFonts w:ascii="Times New Roman" w:hAnsi="Times New Roman" w:cs="Times New Roman"/>
-                <w:b/>
-                <w:bCs/>
-                <w:sz w:val="28"/>
-                <w:szCs w:val="28"/>
-              </w:rPr>
-              <w:t>Malick</w:t>
-            </w:r>
-          </w:p>
-        </w:tc>
-        <w:tc>
-          <w:tcPr>
-            <w:tcW w:w="1511" w:type="dxa"/>
-          </w:tcPr>
-          <w:p>
-            <w:pPr>
-              <w:spacing w:line="360" w:lineRule="auto"/>
-              <w:jc w:val="both"/>
-              <w:rPr>
-                <w:rFonts w:ascii="Times New Roman" w:hAnsi="Times New Roman" w:cs="Times New Roman"/>
-                <w:b/>
-                <w:bCs/>
-                <w:sz w:val="28"/>
-                <w:szCs w:val="28"/>
-              </w:rPr>
-            </w:pPr>
-            <w:r>
-              <w:rPr>
-                <w:rFonts w:ascii="Times New Roman" w:hAnsi="Times New Roman" w:cs="Times New Roman"/>
-                <w:b/>
-                <w:bCs/>
-                <w:sz w:val="28"/>
-                <w:szCs w:val="28"/>
-              </w:rPr>
-              <w:t>Aminata</w:t>
-            </w:r>
-          </w:p>
-        </w:tc>
-      </w:tr>
-      <w:tr>
-        <w:tc>
-          <w:tcPr>
-            <w:tcW w:w="1510" w:type="dxa"/>
-          </w:tcPr>
-          <w:p>
-            <w:pPr>
-              <w:spacing w:line="360" w:lineRule="auto"/>
-              <w:jc w:val="both"/>
-              <w:rPr>
-                <w:rFonts w:ascii="Times New Roman" w:hAnsi="Times New Roman" w:cs="Times New Roman"/>
-                <w:b/>
-                <w:bCs/>
-                <w:sz w:val="32"/>
-                <w:szCs w:val="32"/>
-              </w:rPr>
-            </w:pPr>
-          </w:p>
-        </w:tc>
-        <w:tc>
-          <w:tcPr>
-            <w:tcW w:w="1510" w:type="dxa"/>
-          </w:tcPr>
-          <w:p>
-            <w:pPr>
-              <w:spacing w:line="360" w:lineRule="auto"/>
-              <w:jc w:val="both"/>
-              <w:rPr>
-                <w:rFonts w:ascii="Times New Roman" w:hAnsi="Times New Roman" w:cs="Times New Roman"/>
-                <w:b/>
-                <w:bCs/>
-                <w:sz w:val="32"/>
-                <w:szCs w:val="32"/>
-              </w:rPr>
-            </w:pPr>
-          </w:p>
-        </w:tc>
-        <w:tc>
-          <w:tcPr>
-            <w:tcW w:w="1510" w:type="dxa"/>
-          </w:tcPr>
-          <w:p>
-            <w:pPr>
-              <w:spacing w:line="360" w:lineRule="auto"/>
-              <w:jc w:val="both"/>
-              <w:rPr>
-                <w:rFonts w:ascii="Times New Roman" w:hAnsi="Times New Roman" w:cs="Times New Roman"/>
-                <w:b/>
-                <w:bCs/>
-                <w:sz w:val="32"/>
-                <w:szCs w:val="32"/>
-              </w:rPr>
-            </w:pPr>
-          </w:p>
-        </w:tc>
-        <w:tc>
-          <w:tcPr>
-            <w:tcW w:w="1510" w:type="dxa"/>
-          </w:tcPr>
-          <w:p>
-            <w:pPr>
-              <w:spacing w:line="360" w:lineRule="auto"/>
-              <w:jc w:val="both"/>
-              <w:rPr>
-                <w:rFonts w:ascii="Times New Roman" w:hAnsi="Times New Roman" w:cs="Times New Roman"/>
-                <w:b/>
-                <w:bCs/>
-                <w:sz w:val="32"/>
-                <w:szCs w:val="32"/>
-              </w:rPr>
-            </w:pPr>
-          </w:p>
-        </w:tc>
-        <w:tc>
-          <w:tcPr>
-            <w:tcW w:w="1511" w:type="dxa"/>
-          </w:tcPr>
-          <w:p>
-            <w:pPr>
-              <w:spacing w:line="360" w:lineRule="auto"/>
-              <w:jc w:val="both"/>
-              <w:rPr>
-                <w:rFonts w:ascii="Times New Roman" w:hAnsi="Times New Roman" w:cs="Times New Roman"/>
-                <w:b/>
-                <w:bCs/>
-                <w:sz w:val="32"/>
-                <w:szCs w:val="32"/>
-              </w:rPr>
-            </w:pPr>
-          </w:p>
-        </w:tc>
-        <w:tc>
-          <w:tcPr>
-            <w:tcW w:w="1511" w:type="dxa"/>
-          </w:tcPr>
-          <w:p>
-            <w:pPr>
-              <w:spacing w:line="360" w:lineRule="auto"/>
-              <w:jc w:val="both"/>
-              <w:rPr>
-                <w:rFonts w:ascii="Times New Roman" w:hAnsi="Times New Roman" w:cs="Times New Roman"/>
-                <w:b/>
-                <w:bCs/>
-                <w:sz w:val="32"/>
-                <w:szCs w:val="32"/>
-              </w:rPr>
-            </w:pPr>
-          </w:p>
-        </w:tc>
-      </w:tr>
-      <w:tr>
-        <w:tc>
-          <w:tcPr>
-            <w:tcW w:w="1510" w:type="dxa"/>
-          </w:tcPr>
-          <w:p>
-            <w:pPr>
-              <w:spacing w:line="360" w:lineRule="auto"/>
-              <w:jc w:val="both"/>
-              <w:rPr>
-                <w:rFonts w:ascii="Times New Roman" w:hAnsi="Times New Roman" w:cs="Times New Roman"/>
-                <w:b/>
-                <w:bCs/>
-                <w:sz w:val="32"/>
-                <w:szCs w:val="32"/>
-              </w:rPr>
-            </w:pPr>
-          </w:p>
-        </w:tc>
-        <w:tc>
-          <w:tcPr>
-            <w:tcW w:w="1510" w:type="dxa"/>
-          </w:tcPr>
-          <w:p>
-            <w:pPr>
-              <w:spacing w:line="360" w:lineRule="auto"/>
-              <w:jc w:val="both"/>
-              <w:rPr>
-                <w:rFonts w:ascii="Times New Roman" w:hAnsi="Times New Roman" w:cs="Times New Roman"/>
-                <w:b/>
-                <w:bCs/>
-                <w:sz w:val="32"/>
-                <w:szCs w:val="32"/>
-              </w:rPr>
-            </w:pPr>
-          </w:p>
-        </w:tc>
-        <w:tc>
-          <w:tcPr>
-            <w:tcW w:w="1510" w:type="dxa"/>
-          </w:tcPr>
-          <w:p>
-            <w:pPr>
-              <w:spacing w:line="360" w:lineRule="auto"/>
-              <w:jc w:val="both"/>
-              <w:rPr>
-                <w:rFonts w:ascii="Times New Roman" w:hAnsi="Times New Roman" w:cs="Times New Roman"/>
-                <w:b/>
-                <w:bCs/>
-                <w:sz w:val="32"/>
-                <w:szCs w:val="32"/>
-              </w:rPr>
-            </w:pPr>
-          </w:p>
-        </w:tc>
-        <w:tc>
-          <w:tcPr>
-            <w:tcW w:w="1510" w:type="dxa"/>
-          </w:tcPr>
-          <w:p>
-            <w:pPr>
-              <w:spacing w:line="360" w:lineRule="auto"/>
-              <w:jc w:val="both"/>
-              <w:rPr>
-                <w:rFonts w:ascii="Times New Roman" w:hAnsi="Times New Roman" w:cs="Times New Roman"/>
-                <w:b/>
-                <w:bCs/>
-                <w:sz w:val="32"/>
-                <w:szCs w:val="32"/>
-              </w:rPr>
-            </w:pPr>
-          </w:p>
-        </w:tc>
-        <w:tc>
-          <w:tcPr>
-            <w:tcW w:w="1511" w:type="dxa"/>
-          </w:tcPr>
-          <w:p>
-            <w:pPr>
-              <w:spacing w:line="360" w:lineRule="auto"/>
-              <w:jc w:val="both"/>
-              <w:rPr>
-                <w:rFonts w:ascii="Times New Roman" w:hAnsi="Times New Roman" w:cs="Times New Roman"/>
-                <w:b/>
-                <w:bCs/>
-                <w:sz w:val="32"/>
-                <w:szCs w:val="32"/>
-              </w:rPr>
-            </w:pPr>
-          </w:p>
-        </w:tc>
-        <w:tc>
-          <w:tcPr>
-            <w:tcW w:w="1511" w:type="dxa"/>
-          </w:tcPr>
-          <w:p>
-            <w:pPr>
-              <w:spacing w:line="360" w:lineRule="auto"/>
-              <w:jc w:val="both"/>
-              <w:rPr>
-                <w:rFonts w:ascii="Times New Roman" w:hAnsi="Times New Roman" w:cs="Times New Roman"/>
-                <w:b/>
-                <w:bCs/>
-                <w:sz w:val="32"/>
-                <w:szCs w:val="32"/>
-              </w:rPr>
-            </w:pPr>
-          </w:p>
-        </w:tc>
-      </w:tr>
-      <w:tr>
-        <w:tc>
-          <w:tcPr>
-            <w:tcW w:w="1510" w:type="dxa"/>
-          </w:tcPr>
-          <w:p>
-            <w:pPr>
-              <w:spacing w:line="360" w:lineRule="auto"/>
-              <w:jc w:val="both"/>
-              <w:rPr>
-                <w:rFonts w:ascii="Times New Roman" w:hAnsi="Times New Roman" w:cs="Times New Roman"/>
-                <w:b/>
-                <w:bCs/>
-                <w:sz w:val="32"/>
-                <w:szCs w:val="32"/>
-              </w:rPr>
-            </w:pPr>
-          </w:p>
-        </w:tc>
-        <w:tc>
-          <w:tcPr>
-            <w:tcW w:w="1510" w:type="dxa"/>
-          </w:tcPr>
-          <w:p>
-            <w:pPr>
-              <w:spacing w:line="360" w:lineRule="auto"/>
-              <w:jc w:val="both"/>
-              <w:rPr>
-                <w:rFonts w:ascii="Times New Roman" w:hAnsi="Times New Roman" w:cs="Times New Roman"/>
-                <w:b/>
-                <w:bCs/>
-                <w:sz w:val="32"/>
-                <w:szCs w:val="32"/>
-              </w:rPr>
-            </w:pPr>
-          </w:p>
-        </w:tc>
-        <w:tc>
-          <w:tcPr>
-            <w:tcW w:w="1510" w:type="dxa"/>
-          </w:tcPr>
-          <w:p>
-            <w:pPr>
-              <w:spacing w:line="360" w:lineRule="auto"/>
-              <w:jc w:val="both"/>
-              <w:rPr>
-                <w:rFonts w:ascii="Times New Roman" w:hAnsi="Times New Roman" w:cs="Times New Roman"/>
-                <w:b/>
-                <w:bCs/>
-                <w:sz w:val="32"/>
-                <w:szCs w:val="32"/>
-              </w:rPr>
-            </w:pPr>
-          </w:p>
-        </w:tc>
-        <w:tc>
-          <w:tcPr>
-            <w:tcW w:w="1510" w:type="dxa"/>
-          </w:tcPr>
-          <w:p>
-            <w:pPr>
-              <w:spacing w:line="360" w:lineRule="auto"/>
-              <w:jc w:val="both"/>
-              <w:rPr>
-                <w:rFonts w:ascii="Times New Roman" w:hAnsi="Times New Roman" w:cs="Times New Roman"/>
-                <w:b/>
-                <w:bCs/>
-                <w:sz w:val="32"/>
-                <w:szCs w:val="32"/>
-              </w:rPr>
-            </w:pPr>
-          </w:p>
-        </w:tc>
-        <w:tc>
-          <w:tcPr>
-            <w:tcW w:w="1511" w:type="dxa"/>
-          </w:tcPr>
-          <w:p>
-            <w:pPr>
-              <w:spacing w:line="360" w:lineRule="auto"/>
-              <w:jc w:val="both"/>
-              <w:rPr>
-                <w:rFonts w:ascii="Times New Roman" w:hAnsi="Times New Roman" w:cs="Times New Roman"/>
-                <w:b/>
-                <w:bCs/>
-                <w:sz w:val="32"/>
-                <w:szCs w:val="32"/>
-              </w:rPr>
-            </w:pPr>
-          </w:p>
-        </w:tc>
-        <w:tc>
-          <w:tcPr>
-            <w:tcW w:w="1511" w:type="dxa"/>
-          </w:tcPr>
-          <w:p>
-            <w:pPr>
-              <w:spacing w:line="360" w:lineRule="auto"/>
-              <w:jc w:val="both"/>
-              <w:rPr>
-                <w:rFonts w:ascii="Times New Roman" w:hAnsi="Times New Roman" w:cs="Times New Roman"/>
-                <w:b/>
-                <w:bCs/>
-                <w:sz w:val="32"/>
-                <w:szCs w:val="32"/>
-              </w:rPr>
-            </w:pPr>
-          </w:p>
-        </w:tc>
-      </w:tr>
-    </w:tbl>
+        <w:t>Pour</w:t>
+      </w:r>
+      <w:r>
+        <w:rPr>
+          <w:rFonts w:ascii="Times New Roman" w:hAnsi="Times New Roman" w:cs="Times New Roman"/>
+          <w:sz w:val="28"/>
+          <w:szCs w:val="28"/>
+        </w:rPr>
+        <w:t xml:space="preserve"> le planning</w:t>
+      </w:r>
+      <w:r>
+        <w:rPr>
+          <w:rFonts w:ascii="Times New Roman" w:hAnsi="Times New Roman" w:cs="Times New Roman"/>
+          <w:sz w:val="28"/>
+          <w:szCs w:val="28"/>
+        </w:rPr>
+        <w:t xml:space="preserve"> de réalisation individuel, </w:t>
+      </w:r>
+      <w:r>
+        <w:rPr>
+          <w:rFonts w:ascii="Times New Roman" w:hAnsi="Times New Roman" w:cs="Times New Roman"/>
+          <w:sz w:val="28"/>
+          <w:szCs w:val="28"/>
+        </w:rPr>
+        <w:t xml:space="preserve">les différentes tâches assignées au binôme sont dans le Diagramme de Gantt. </w:t>
+      </w:r>
+    </w:p>
+    <w:p>
+      <w:pPr>
+        <w:spacing w:line="360" w:lineRule="auto"/>
+        <w:ind w:firstLine="360"/>
+        <w:jc w:val="both"/>
+        <w:rPr>
+          <w:rFonts w:ascii="Times New Roman" w:hAnsi="Times New Roman" w:cs="Times New Roman"/>
+          <w:sz w:val="28"/>
+          <w:szCs w:val="28"/>
+        </w:rPr>
+      </w:pPr>
+      <w:r>
+        <w:rPr>
+          <w:rFonts w:ascii="Times New Roman" w:hAnsi="Times New Roman" w:cs="Times New Roman"/>
+          <w:sz w:val="28"/>
+          <w:szCs w:val="28"/>
+        </w:rPr>
+        <w:t>Le Diagramme de Gantt est composé par trois (3) phases :</w:t>
+      </w:r>
+    </w:p>
+    <w:p>
+      <w:pPr>
+        <w:spacing w:line="360" w:lineRule="auto"/>
+        <w:ind w:firstLine="360"/>
+        <w:jc w:val="both"/>
+        <w:rPr>
+          <w:rFonts w:ascii="Times New Roman" w:hAnsi="Times New Roman" w:cs="Times New Roman"/>
+          <w:sz w:val="28"/>
+          <w:szCs w:val="28"/>
+        </w:rPr>
+      </w:pPr>
+    </w:p>
     <w:p>
       <w:pPr>
         <w:spacing w:line="360" w:lineRule="auto"/>
@@ -2139,6 +1900,7 @@
           <w:sz w:val="28"/>
           <w:szCs w:val="28"/>
         </w:rPr>
+        <w:lastRenderedPageBreak/>
         <w:t xml:space="preserve">Dans ce projet, pour une bonne démarche de notre travail nous avons eu à utiliser l’outil Trello pour la réalisation de notre DAT </w:t>
       </w:r>
       <w:r>
@@ -2550,6 +2312,7 @@
           <w:sz w:val="32"/>
           <w:szCs w:val="32"/>
         </w:rPr>
+        <w:lastRenderedPageBreak/>
         <w:drawing>
           <wp:inline distT="0" distB="0" distL="0" distR="0" wp14:anchorId="0651C1D5" wp14:editId="5A5F10A0">
             <wp:extent cx="5715000" cy="7490460"/>
@@ -2566,7 +2329,7 @@
                     <pic:cNvPicPr/>
                   </pic:nvPicPr>
                   <pic:blipFill>
-                    <a:blip r:embed="rId11">
+                    <a:blip r:embed="rId15">
                       <a:extLst>
                         <a:ext uri="{28A0092B-C50C-407E-A947-70E740481C1C}">
                           <a14:useLocalDpi xmlns:a14="http://schemas.microsoft.com/office/drawing/2010/main" val="0"/>
@@ -2618,7 +2381,6 @@
           <w:sz w:val="32"/>
           <w:szCs w:val="32"/>
         </w:rPr>
-        <w:lastRenderedPageBreak/>
         <w:t>D</w:t>
       </w:r>
       <w:r>
@@ -2640,6 +2402,7 @@
         <w:rPr>
           <w:noProof/>
         </w:rPr>
+        <w:lastRenderedPageBreak/>
         <w:drawing>
           <wp:inline distT="0" distB="0" distL="0" distR="0" wp14:anchorId="337CBC28" wp14:editId="534B2784">
             <wp:extent cx="5760720" cy="4051300"/>
@@ -2656,7 +2419,7 @@
                     <pic:cNvPicPr/>
                   </pic:nvPicPr>
                   <pic:blipFill>
-                    <a:blip r:embed="rId12">
+                    <a:blip r:embed="rId16">
                       <a:extLst>
                         <a:ext uri="{28A0092B-C50C-407E-A947-70E740481C1C}">
                           <a14:useLocalDpi xmlns:a14="http://schemas.microsoft.com/office/drawing/2010/main" val="0"/>
@@ -2728,7 +2491,7 @@
                     <pic:cNvPicPr/>
                   </pic:nvPicPr>
                   <pic:blipFill>
-                    <a:blip r:embed="rId13">
+                    <a:blip r:embed="rId17">
                       <a:extLst>
                         <a:ext uri="{28A0092B-C50C-407E-A947-70E740481C1C}">
                           <a14:useLocalDpi xmlns:a14="http://schemas.microsoft.com/office/drawing/2010/main" val="0"/>
@@ -2793,7 +2556,7 @@
                     <pic:cNvPicPr/>
                   </pic:nvPicPr>
                   <pic:blipFill>
-                    <a:blip r:embed="rId14">
+                    <a:blip r:embed="rId18">
                       <a:extLst>
                         <a:ext uri="{28A0092B-C50C-407E-A947-70E740481C1C}">
                           <a14:useLocalDpi xmlns:a14="http://schemas.microsoft.com/office/drawing/2010/main" val="0"/>
@@ -2852,7 +2615,7 @@
                     <pic:cNvPicPr/>
                   </pic:nvPicPr>
                   <pic:blipFill>
-                    <a:blip r:embed="rId15">
+                    <a:blip r:embed="rId19">
                       <a:extLst>
                         <a:ext uri="{28A0092B-C50C-407E-A947-70E740481C1C}">
                           <a14:useLocalDpi xmlns:a14="http://schemas.microsoft.com/office/drawing/2010/main" val="0"/>
@@ -2947,12 +2710,12 @@
       </w:pPr>
     </w:p>
     <w:sectPr>
-      <w:headerReference w:type="even" r:id="rId16"/>
-      <w:headerReference w:type="default" r:id="rId17"/>
-      <w:footerReference w:type="even" r:id="rId18"/>
-      <w:footerReference w:type="default" r:id="rId19"/>
-      <w:headerReference w:type="first" r:id="rId20"/>
-      <w:footerReference w:type="first" r:id="rId21"/>
+      <w:headerReference w:type="even" r:id="rId20"/>
+      <w:headerReference w:type="default" r:id="rId21"/>
+      <w:footerReference w:type="even" r:id="rId22"/>
+      <w:footerReference w:type="default" r:id="rId23"/>
+      <w:headerReference w:type="first" r:id="rId24"/>
+      <w:footerReference w:type="first" r:id="rId25"/>
       <w:pgSz w:w="11906" w:h="16838"/>
       <w:pgMar w:top="1417" w:right="1417" w:bottom="1417" w:left="1417" w:header="708" w:footer="708" w:gutter="0"/>
       <w:pgBorders w:offsetFrom="page">

</xml_diff>